<commit_message>
second word for git
</commit_message>
<xml_diff>
--- a/first.docx
+++ b/first.docx
@@ -7,7 +7,11 @@
         <w:t>First word for git</w:t>
       </w:r>
     </w:p>
-    <w:p/>
+    <w:p>
+      <w:r>
+        <w:t>Second word for git</w:t>
+      </w:r>
+    </w:p>
     <w:sectPr>
       <w:pgSz w:w="11906" w:h="16838"/>
       <w:pgMar w:top="1440" w:right="1800" w:bottom="1440" w:left="1800" w:header="851" w:footer="992" w:gutter="0"/>

</xml_diff>